<commit_message>
Added predicted output for test set
</commit_message>
<xml_diff>
--- a/RBS Developer Challenge MLV1.docx
+++ b/RBS Developer Challenge MLV1.docx
@@ -522,7 +522,7 @@
         </w:tblBorders>
         <w:tblCellMar>
           <w:top w:w="90" w:type="dxa"/>
-          <w:left w:w="186" w:type="dxa"/>
+          <w:left w:w="184" w:type="dxa"/>
           <w:bottom w:w="90" w:type="dxa"/>
           <w:right w:w="195" w:type="dxa"/>
         </w:tblCellMar>
@@ -4947,7 +4947,7 @@
           <w:bCs w:val="false"/>
           <w:lang w:val="en-US"/>
         </w:rPr>
-        <w:t>Code : Jupyter Notebook [homecreditV2.8.ipynb]</w:t>
+        <w:t>Code : Jupyter Notebook [homecreditV2.9.ipynb]</w:t>
       </w:r>
     </w:p>
     <w:p>
@@ -5817,16 +5817,16 @@
         <w:tblLook w:firstRow="1" w:noVBand="1" w:lastRow="0" w:firstColumn="1" w:lastColumn="0" w:noHBand="0" w:val="04a0"/>
       </w:tblPr>
       <w:tblGrid>
-        <w:gridCol w:w="1384"/>
+        <w:gridCol w:w="1383"/>
         <w:gridCol w:w="2484"/>
-        <w:gridCol w:w="3060"/>
-        <w:gridCol w:w="2081"/>
+        <w:gridCol w:w="3062"/>
+        <w:gridCol w:w="2080"/>
       </w:tblGrid>
       <w:tr>
         <w:trPr/>
         <w:tc>
           <w:tcPr>
-            <w:tcW w:w="1384" w:type="dxa"/>
+            <w:tcW w:w="1383" w:type="dxa"/>
             <w:tcBorders/>
             <w:shd w:fill="auto" w:val="clear"/>
           </w:tcPr>
@@ -5864,7 +5864,7 @@
         </w:tc>
         <w:tc>
           <w:tcPr>
-            <w:tcW w:w="3060" w:type="dxa"/>
+            <w:tcW w:w="3062" w:type="dxa"/>
             <w:tcBorders>
               <w:left w:val="nil"/>
               <w:right w:val="nil"/>
@@ -5885,7 +5885,7 @@
         </w:tc>
         <w:tc>
           <w:tcPr>
-            <w:tcW w:w="2081" w:type="dxa"/>
+            <w:tcW w:w="2080" w:type="dxa"/>
             <w:tcBorders/>
             <w:shd w:fill="auto" w:val="clear"/>
           </w:tcPr>
@@ -5905,7 +5905,7 @@
         <w:trPr/>
         <w:tc>
           <w:tcPr>
-            <w:tcW w:w="1384" w:type="dxa"/>
+            <w:tcW w:w="1383" w:type="dxa"/>
             <w:tcBorders/>
             <w:shd w:fill="auto" w:val="clear"/>
           </w:tcPr>
@@ -5943,7 +5943,7 @@
         </w:tc>
         <w:tc>
           <w:tcPr>
-            <w:tcW w:w="3060" w:type="dxa"/>
+            <w:tcW w:w="3062" w:type="dxa"/>
             <w:tcBorders>
               <w:left w:val="nil"/>
               <w:right w:val="nil"/>
@@ -6167,7 +6167,7 @@
         </w:tc>
         <w:tc>
           <w:tcPr>
-            <w:tcW w:w="2081" w:type="dxa"/>
+            <w:tcW w:w="2080" w:type="dxa"/>
             <w:tcBorders/>
             <w:shd w:fill="auto" w:val="clear"/>
           </w:tcPr>
@@ -6255,7 +6255,7 @@
         <w:trPr/>
         <w:tc>
           <w:tcPr>
-            <w:tcW w:w="1384" w:type="dxa"/>
+            <w:tcW w:w="1383" w:type="dxa"/>
             <w:tcBorders>
               <w:top w:val="nil"/>
             </w:tcBorders>
@@ -6315,7 +6315,7 @@
         </w:tc>
         <w:tc>
           <w:tcPr>
-            <w:tcW w:w="3060" w:type="dxa"/>
+            <w:tcW w:w="3062" w:type="dxa"/>
             <w:tcBorders>
               <w:top w:val="nil"/>
               <w:left w:val="nil"/>
@@ -6430,7 +6430,7 @@
         </w:tc>
         <w:tc>
           <w:tcPr>
-            <w:tcW w:w="2081" w:type="dxa"/>
+            <w:tcW w:w="2080" w:type="dxa"/>
             <w:tcBorders>
               <w:top w:val="nil"/>
             </w:tcBorders>
@@ -6460,7 +6460,7 @@
         <w:trPr/>
         <w:tc>
           <w:tcPr>
-            <w:tcW w:w="1384" w:type="dxa"/>
+            <w:tcW w:w="1383" w:type="dxa"/>
             <w:tcBorders>
               <w:top w:val="nil"/>
             </w:tcBorders>
@@ -6544,7 +6544,7 @@
         </w:tc>
         <w:tc>
           <w:tcPr>
-            <w:tcW w:w="3060" w:type="dxa"/>
+            <w:tcW w:w="3062" w:type="dxa"/>
             <w:tcBorders>
               <w:top w:val="nil"/>
               <w:left w:val="nil"/>
@@ -6590,7 +6590,7 @@
         </w:tc>
         <w:tc>
           <w:tcPr>
-            <w:tcW w:w="2081" w:type="dxa"/>
+            <w:tcW w:w="2080" w:type="dxa"/>
             <w:tcBorders>
               <w:top w:val="nil"/>
             </w:tcBorders>
@@ -6624,7 +6624,7 @@
         <w:trPr/>
         <w:tc>
           <w:tcPr>
-            <w:tcW w:w="1384" w:type="dxa"/>
+            <w:tcW w:w="1383" w:type="dxa"/>
             <w:tcBorders/>
             <w:shd w:fill="auto" w:val="clear"/>
           </w:tcPr>
@@ -6664,7 +6664,7 @@
         </w:tc>
         <w:tc>
           <w:tcPr>
-            <w:tcW w:w="3060" w:type="dxa"/>
+            <w:tcW w:w="3062" w:type="dxa"/>
             <w:tcBorders>
               <w:left w:val="nil"/>
               <w:right w:val="nil"/>
@@ -6798,7 +6798,7 @@
         </w:tc>
         <w:tc>
           <w:tcPr>
-            <w:tcW w:w="2081" w:type="dxa"/>
+            <w:tcW w:w="2080" w:type="dxa"/>
             <w:tcBorders/>
             <w:shd w:fill="auto" w:val="clear"/>
           </w:tcPr>
@@ -8060,13 +8060,35 @@
         <w:rPr>
           <w:lang w:val="en-US"/>
         </w:rPr>
-        <w:t xml:space="preserve">AUC ROC score : </w:t>
+        <w:t xml:space="preserve">AUC ROC score : 0.8306 (Best ROC AUC </w:t>
       </w:r>
       <w:r>
         <w:rPr>
           <w:lang w:val="en-US"/>
         </w:rPr>
-        <w:t>0.8306 (Best ROC AUC test score from Random Forest algorithm )</w:t>
+        <w:t xml:space="preserve">validation </w:t>
+      </w:r>
+      <w:r>
+        <w:rPr>
+          <w:lang w:val="en-US"/>
+        </w:rPr>
+        <w:t>test score from Random Forest algorithm )</w:t>
+      </w:r>
+    </w:p>
+    <w:p>
+      <w:pPr>
+        <w:pStyle w:val="ListParagraph"/>
+        <w:numPr>
+          <w:ilvl w:val="0"/>
+          <w:numId w:val="8"/>
+        </w:numPr>
+        <w:rPr/>
+      </w:pPr>
+      <w:r>
+        <w:rPr>
+          <w:lang w:val="en-US"/>
+        </w:rPr>
+        <w:t>Predicted output for test set : prediction_test.csv</w:t>
       </w:r>
     </w:p>
     <w:p>
@@ -10561,6 +10583,798 @@
       <w:lang w:val="en-IN"/>
     </w:rPr>
   </w:style>
+  <w:style w:type="character" w:styleId="ListLabel81">
+    <w:name w:val="ListLabel 81"/>
+    <w:qFormat/>
+    <w:rPr>
+      <w:rFonts w:cs="Symbol"/>
+    </w:rPr>
+  </w:style>
+  <w:style w:type="character" w:styleId="ListLabel82">
+    <w:name w:val="ListLabel 82"/>
+    <w:qFormat/>
+    <w:rPr>
+      <w:rFonts w:cs="Courier New"/>
+    </w:rPr>
+  </w:style>
+  <w:style w:type="character" w:styleId="ListLabel83">
+    <w:name w:val="ListLabel 83"/>
+    <w:qFormat/>
+    <w:rPr>
+      <w:rFonts w:cs="Wingdings"/>
+    </w:rPr>
+  </w:style>
+  <w:style w:type="character" w:styleId="ListLabel84">
+    <w:name w:val="ListLabel 84"/>
+    <w:qFormat/>
+    <w:rPr>
+      <w:rFonts w:cs="Symbol"/>
+    </w:rPr>
+  </w:style>
+  <w:style w:type="character" w:styleId="ListLabel85">
+    <w:name w:val="ListLabel 85"/>
+    <w:qFormat/>
+    <w:rPr>
+      <w:rFonts w:cs="Courier New"/>
+    </w:rPr>
+  </w:style>
+  <w:style w:type="character" w:styleId="ListLabel86">
+    <w:name w:val="ListLabel 86"/>
+    <w:qFormat/>
+    <w:rPr>
+      <w:rFonts w:cs="Wingdings"/>
+    </w:rPr>
+  </w:style>
+  <w:style w:type="character" w:styleId="ListLabel87">
+    <w:name w:val="ListLabel 87"/>
+    <w:qFormat/>
+    <w:rPr>
+      <w:rFonts w:cs="Symbol"/>
+    </w:rPr>
+  </w:style>
+  <w:style w:type="character" w:styleId="ListLabel88">
+    <w:name w:val="ListLabel 88"/>
+    <w:qFormat/>
+    <w:rPr>
+      <w:rFonts w:cs="Courier New"/>
+    </w:rPr>
+  </w:style>
+  <w:style w:type="character" w:styleId="ListLabel89">
+    <w:name w:val="ListLabel 89"/>
+    <w:qFormat/>
+    <w:rPr>
+      <w:rFonts w:cs="Wingdings"/>
+    </w:rPr>
+  </w:style>
+  <w:style w:type="character" w:styleId="ListLabel90">
+    <w:name w:val="ListLabel 90"/>
+    <w:qFormat/>
+    <w:rPr>
+      <w:rFonts w:cs="Symbol"/>
+    </w:rPr>
+  </w:style>
+  <w:style w:type="character" w:styleId="ListLabel91">
+    <w:name w:val="ListLabel 91"/>
+    <w:qFormat/>
+    <w:rPr>
+      <w:rFonts w:cs="Courier New"/>
+    </w:rPr>
+  </w:style>
+  <w:style w:type="character" w:styleId="ListLabel92">
+    <w:name w:val="ListLabel 92"/>
+    <w:qFormat/>
+    <w:rPr>
+      <w:rFonts w:cs="Wingdings"/>
+    </w:rPr>
+  </w:style>
+  <w:style w:type="character" w:styleId="ListLabel93">
+    <w:name w:val="ListLabel 93"/>
+    <w:qFormat/>
+    <w:rPr>
+      <w:rFonts w:cs="Symbol"/>
+    </w:rPr>
+  </w:style>
+  <w:style w:type="character" w:styleId="ListLabel94">
+    <w:name w:val="ListLabel 94"/>
+    <w:qFormat/>
+    <w:rPr>
+      <w:rFonts w:cs="Courier New"/>
+    </w:rPr>
+  </w:style>
+  <w:style w:type="character" w:styleId="ListLabel95">
+    <w:name w:val="ListLabel 95"/>
+    <w:qFormat/>
+    <w:rPr>
+      <w:rFonts w:cs="Wingdings"/>
+    </w:rPr>
+  </w:style>
+  <w:style w:type="character" w:styleId="ListLabel96">
+    <w:name w:val="ListLabel 96"/>
+    <w:qFormat/>
+    <w:rPr>
+      <w:rFonts w:cs="Symbol"/>
+    </w:rPr>
+  </w:style>
+  <w:style w:type="character" w:styleId="ListLabel97">
+    <w:name w:val="ListLabel 97"/>
+    <w:qFormat/>
+    <w:rPr>
+      <w:rFonts w:cs="Courier New"/>
+    </w:rPr>
+  </w:style>
+  <w:style w:type="character" w:styleId="ListLabel98">
+    <w:name w:val="ListLabel 98"/>
+    <w:qFormat/>
+    <w:rPr>
+      <w:rFonts w:cs="Wingdings"/>
+    </w:rPr>
+  </w:style>
+  <w:style w:type="character" w:styleId="ListLabel99">
+    <w:name w:val="ListLabel 99"/>
+    <w:qFormat/>
+    <w:rPr>
+      <w:rFonts w:cs="Symbol"/>
+    </w:rPr>
+  </w:style>
+  <w:style w:type="character" w:styleId="ListLabel100">
+    <w:name w:val="ListLabel 100"/>
+    <w:qFormat/>
+    <w:rPr>
+      <w:rFonts w:cs="Courier New"/>
+    </w:rPr>
+  </w:style>
+  <w:style w:type="character" w:styleId="ListLabel101">
+    <w:name w:val="ListLabel 101"/>
+    <w:qFormat/>
+    <w:rPr>
+      <w:rFonts w:cs="Wingdings"/>
+    </w:rPr>
+  </w:style>
+  <w:style w:type="character" w:styleId="ListLabel102">
+    <w:name w:val="ListLabel 102"/>
+    <w:qFormat/>
+    <w:rPr>
+      <w:rFonts w:cs="Symbol"/>
+    </w:rPr>
+  </w:style>
+  <w:style w:type="character" w:styleId="ListLabel103">
+    <w:name w:val="ListLabel 103"/>
+    <w:qFormat/>
+    <w:rPr>
+      <w:rFonts w:cs="Courier New"/>
+    </w:rPr>
+  </w:style>
+  <w:style w:type="character" w:styleId="ListLabel104">
+    <w:name w:val="ListLabel 104"/>
+    <w:qFormat/>
+    <w:rPr>
+      <w:rFonts w:cs="Wingdings"/>
+    </w:rPr>
+  </w:style>
+  <w:style w:type="character" w:styleId="ListLabel105">
+    <w:name w:val="ListLabel 105"/>
+    <w:qFormat/>
+    <w:rPr>
+      <w:rFonts w:cs="Symbol"/>
+    </w:rPr>
+  </w:style>
+  <w:style w:type="character" w:styleId="ListLabel106">
+    <w:name w:val="ListLabel 106"/>
+    <w:qFormat/>
+    <w:rPr>
+      <w:rFonts w:cs="Courier New"/>
+    </w:rPr>
+  </w:style>
+  <w:style w:type="character" w:styleId="ListLabel107">
+    <w:name w:val="ListLabel 107"/>
+    <w:qFormat/>
+    <w:rPr>
+      <w:rFonts w:cs="Wingdings"/>
+    </w:rPr>
+  </w:style>
+  <w:style w:type="character" w:styleId="ListLabel108">
+    <w:name w:val="ListLabel 108"/>
+    <w:qFormat/>
+    <w:rPr>
+      <w:rFonts w:cs="Symbol"/>
+    </w:rPr>
+  </w:style>
+  <w:style w:type="character" w:styleId="ListLabel109">
+    <w:name w:val="ListLabel 109"/>
+    <w:qFormat/>
+    <w:rPr>
+      <w:rFonts w:cs="Courier New"/>
+      <w:b/>
+    </w:rPr>
+  </w:style>
+  <w:style w:type="character" w:styleId="ListLabel110">
+    <w:name w:val="ListLabel 110"/>
+    <w:qFormat/>
+    <w:rPr>
+      <w:rFonts w:cs="Wingdings"/>
+    </w:rPr>
+  </w:style>
+  <w:style w:type="character" w:styleId="ListLabel111">
+    <w:name w:val="ListLabel 111"/>
+    <w:qFormat/>
+    <w:rPr>
+      <w:rFonts w:cs="Symbol"/>
+    </w:rPr>
+  </w:style>
+  <w:style w:type="character" w:styleId="ListLabel112">
+    <w:name w:val="ListLabel 112"/>
+    <w:qFormat/>
+    <w:rPr>
+      <w:rFonts w:cs="Courier New"/>
+    </w:rPr>
+  </w:style>
+  <w:style w:type="character" w:styleId="ListLabel113">
+    <w:name w:val="ListLabel 113"/>
+    <w:qFormat/>
+    <w:rPr>
+      <w:rFonts w:cs="Wingdings"/>
+    </w:rPr>
+  </w:style>
+  <w:style w:type="character" w:styleId="ListLabel114">
+    <w:name w:val="ListLabel 114"/>
+    <w:qFormat/>
+    <w:rPr>
+      <w:rFonts w:cs="Symbol"/>
+    </w:rPr>
+  </w:style>
+  <w:style w:type="character" w:styleId="ListLabel115">
+    <w:name w:val="ListLabel 115"/>
+    <w:qFormat/>
+    <w:rPr>
+      <w:rFonts w:cs="Courier New"/>
+    </w:rPr>
+  </w:style>
+  <w:style w:type="character" w:styleId="ListLabel116">
+    <w:name w:val="ListLabel 116"/>
+    <w:qFormat/>
+    <w:rPr>
+      <w:rFonts w:cs="Wingdings"/>
+    </w:rPr>
+  </w:style>
+  <w:style w:type="character" w:styleId="ListLabel117">
+    <w:name w:val="ListLabel 117"/>
+    <w:qFormat/>
+    <w:rPr>
+      <w:rFonts w:cs="Symbol"/>
+    </w:rPr>
+  </w:style>
+  <w:style w:type="character" w:styleId="ListLabel118">
+    <w:name w:val="ListLabel 118"/>
+    <w:qFormat/>
+    <w:rPr>
+      <w:rFonts w:cs="Courier New"/>
+    </w:rPr>
+  </w:style>
+  <w:style w:type="character" w:styleId="ListLabel119">
+    <w:name w:val="ListLabel 119"/>
+    <w:qFormat/>
+    <w:rPr>
+      <w:rFonts w:cs="Wingdings"/>
+    </w:rPr>
+  </w:style>
+  <w:style w:type="character" w:styleId="ListLabel120">
+    <w:name w:val="ListLabel 120"/>
+    <w:qFormat/>
+    <w:rPr>
+      <w:rFonts w:cs="Symbol"/>
+    </w:rPr>
+  </w:style>
+  <w:style w:type="character" w:styleId="ListLabel121">
+    <w:name w:val="ListLabel 121"/>
+    <w:qFormat/>
+    <w:rPr>
+      <w:rFonts w:cs="Courier New"/>
+    </w:rPr>
+  </w:style>
+  <w:style w:type="character" w:styleId="ListLabel122">
+    <w:name w:val="ListLabel 122"/>
+    <w:qFormat/>
+    <w:rPr>
+      <w:rFonts w:cs="Wingdings"/>
+    </w:rPr>
+  </w:style>
+  <w:style w:type="character" w:styleId="ListLabel123">
+    <w:name w:val="ListLabel 123"/>
+    <w:qFormat/>
+    <w:rPr>
+      <w:rFonts w:cs="Symbol"/>
+    </w:rPr>
+  </w:style>
+  <w:style w:type="character" w:styleId="ListLabel124">
+    <w:name w:val="ListLabel 124"/>
+    <w:qFormat/>
+    <w:rPr>
+      <w:rFonts w:cs="Courier New"/>
+    </w:rPr>
+  </w:style>
+  <w:style w:type="character" w:styleId="ListLabel125">
+    <w:name w:val="ListLabel 125"/>
+    <w:qFormat/>
+    <w:rPr>
+      <w:rFonts w:cs="Wingdings"/>
+    </w:rPr>
+  </w:style>
+  <w:style w:type="character" w:styleId="ListLabel126">
+    <w:name w:val="ListLabel 126"/>
+    <w:qFormat/>
+    <w:rPr>
+      <w:rFonts w:ascii="Calibri" w:hAnsi="Calibri" w:cs="OpenSymbol"/>
+      <w:b w:val="false"/>
+    </w:rPr>
+  </w:style>
+  <w:style w:type="character" w:styleId="ListLabel127">
+    <w:name w:val="ListLabel 127"/>
+    <w:qFormat/>
+    <w:rPr>
+      <w:rFonts w:cs="OpenSymbol"/>
+    </w:rPr>
+  </w:style>
+  <w:style w:type="character" w:styleId="ListLabel128">
+    <w:name w:val="ListLabel 128"/>
+    <w:qFormat/>
+    <w:rPr>
+      <w:rFonts w:cs="OpenSymbol"/>
+    </w:rPr>
+  </w:style>
+  <w:style w:type="character" w:styleId="ListLabel129">
+    <w:name w:val="ListLabel 129"/>
+    <w:qFormat/>
+    <w:rPr>
+      <w:rFonts w:cs="OpenSymbol"/>
+    </w:rPr>
+  </w:style>
+  <w:style w:type="character" w:styleId="ListLabel130">
+    <w:name w:val="ListLabel 130"/>
+    <w:qFormat/>
+    <w:rPr>
+      <w:rFonts w:cs="OpenSymbol"/>
+    </w:rPr>
+  </w:style>
+  <w:style w:type="character" w:styleId="ListLabel131">
+    <w:name w:val="ListLabel 131"/>
+    <w:qFormat/>
+    <w:rPr>
+      <w:rFonts w:cs="OpenSymbol"/>
+    </w:rPr>
+  </w:style>
+  <w:style w:type="character" w:styleId="ListLabel132">
+    <w:name w:val="ListLabel 132"/>
+    <w:qFormat/>
+    <w:rPr>
+      <w:rFonts w:cs="OpenSymbol"/>
+    </w:rPr>
+  </w:style>
+  <w:style w:type="character" w:styleId="ListLabel133">
+    <w:name w:val="ListLabel 133"/>
+    <w:qFormat/>
+    <w:rPr>
+      <w:rFonts w:cs="OpenSymbol"/>
+    </w:rPr>
+  </w:style>
+  <w:style w:type="character" w:styleId="ListLabel134">
+    <w:name w:val="ListLabel 134"/>
+    <w:qFormat/>
+    <w:rPr>
+      <w:rFonts w:cs="OpenSymbol"/>
+    </w:rPr>
+  </w:style>
+  <w:style w:type="character" w:styleId="ListLabel135">
+    <w:name w:val="ListLabel 135"/>
+    <w:qFormat/>
+    <w:rPr>
+      <w:sz w:val="18"/>
+      <w:lang w:val="en-US"/>
+    </w:rPr>
+  </w:style>
+  <w:style w:type="character" w:styleId="ListLabel136">
+    <w:name w:val="ListLabel 136"/>
+    <w:qFormat/>
+    <w:rPr>
+      <w:rFonts w:ascii="Times New Roman" w:hAnsi="Times New Roman" w:eastAsia="Times New Roman" w:cs="Times New Roman"/>
+      <w:lang w:val="en-IN"/>
+    </w:rPr>
+  </w:style>
+  <w:style w:type="character" w:styleId="ListLabel137">
+    <w:name w:val="ListLabel 137"/>
+    <w:qFormat/>
+    <w:rPr>
+      <w:rFonts w:cs="Symbol"/>
+    </w:rPr>
+  </w:style>
+  <w:style w:type="character" w:styleId="ListLabel138">
+    <w:name w:val="ListLabel 138"/>
+    <w:qFormat/>
+    <w:rPr>
+      <w:rFonts w:cs="Courier New"/>
+    </w:rPr>
+  </w:style>
+  <w:style w:type="character" w:styleId="ListLabel139">
+    <w:name w:val="ListLabel 139"/>
+    <w:qFormat/>
+    <w:rPr>
+      <w:rFonts w:cs="Wingdings"/>
+    </w:rPr>
+  </w:style>
+  <w:style w:type="character" w:styleId="ListLabel140">
+    <w:name w:val="ListLabel 140"/>
+    <w:qFormat/>
+    <w:rPr>
+      <w:rFonts w:cs="Symbol"/>
+    </w:rPr>
+  </w:style>
+  <w:style w:type="character" w:styleId="ListLabel141">
+    <w:name w:val="ListLabel 141"/>
+    <w:qFormat/>
+    <w:rPr>
+      <w:rFonts w:cs="Courier New"/>
+    </w:rPr>
+  </w:style>
+  <w:style w:type="character" w:styleId="ListLabel142">
+    <w:name w:val="ListLabel 142"/>
+    <w:qFormat/>
+    <w:rPr>
+      <w:rFonts w:cs="Wingdings"/>
+    </w:rPr>
+  </w:style>
+  <w:style w:type="character" w:styleId="ListLabel143">
+    <w:name w:val="ListLabel 143"/>
+    <w:qFormat/>
+    <w:rPr>
+      <w:rFonts w:cs="Symbol"/>
+    </w:rPr>
+  </w:style>
+  <w:style w:type="character" w:styleId="ListLabel144">
+    <w:name w:val="ListLabel 144"/>
+    <w:qFormat/>
+    <w:rPr>
+      <w:rFonts w:cs="Courier New"/>
+    </w:rPr>
+  </w:style>
+  <w:style w:type="character" w:styleId="ListLabel145">
+    <w:name w:val="ListLabel 145"/>
+    <w:qFormat/>
+    <w:rPr>
+      <w:rFonts w:cs="Wingdings"/>
+    </w:rPr>
+  </w:style>
+  <w:style w:type="character" w:styleId="ListLabel146">
+    <w:name w:val="ListLabel 146"/>
+    <w:qFormat/>
+    <w:rPr>
+      <w:rFonts w:cs="Symbol"/>
+    </w:rPr>
+  </w:style>
+  <w:style w:type="character" w:styleId="ListLabel147">
+    <w:name w:val="ListLabel 147"/>
+    <w:qFormat/>
+    <w:rPr>
+      <w:rFonts w:cs="Courier New"/>
+    </w:rPr>
+  </w:style>
+  <w:style w:type="character" w:styleId="ListLabel148">
+    <w:name w:val="ListLabel 148"/>
+    <w:qFormat/>
+    <w:rPr>
+      <w:rFonts w:cs="Wingdings"/>
+    </w:rPr>
+  </w:style>
+  <w:style w:type="character" w:styleId="ListLabel149">
+    <w:name w:val="ListLabel 149"/>
+    <w:qFormat/>
+    <w:rPr>
+      <w:rFonts w:cs="Symbol"/>
+    </w:rPr>
+  </w:style>
+  <w:style w:type="character" w:styleId="ListLabel150">
+    <w:name w:val="ListLabel 150"/>
+    <w:qFormat/>
+    <w:rPr>
+      <w:rFonts w:cs="Courier New"/>
+    </w:rPr>
+  </w:style>
+  <w:style w:type="character" w:styleId="ListLabel151">
+    <w:name w:val="ListLabel 151"/>
+    <w:qFormat/>
+    <w:rPr>
+      <w:rFonts w:cs="Wingdings"/>
+    </w:rPr>
+  </w:style>
+  <w:style w:type="character" w:styleId="ListLabel152">
+    <w:name w:val="ListLabel 152"/>
+    <w:qFormat/>
+    <w:rPr>
+      <w:rFonts w:cs="Symbol"/>
+    </w:rPr>
+  </w:style>
+  <w:style w:type="character" w:styleId="ListLabel153">
+    <w:name w:val="ListLabel 153"/>
+    <w:qFormat/>
+    <w:rPr>
+      <w:rFonts w:cs="Courier New"/>
+    </w:rPr>
+  </w:style>
+  <w:style w:type="character" w:styleId="ListLabel154">
+    <w:name w:val="ListLabel 154"/>
+    <w:qFormat/>
+    <w:rPr>
+      <w:rFonts w:cs="Wingdings"/>
+    </w:rPr>
+  </w:style>
+  <w:style w:type="character" w:styleId="ListLabel155">
+    <w:name w:val="ListLabel 155"/>
+    <w:qFormat/>
+    <w:rPr>
+      <w:rFonts w:cs="Symbol"/>
+    </w:rPr>
+  </w:style>
+  <w:style w:type="character" w:styleId="ListLabel156">
+    <w:name w:val="ListLabel 156"/>
+    <w:qFormat/>
+    <w:rPr>
+      <w:rFonts w:cs="Courier New"/>
+    </w:rPr>
+  </w:style>
+  <w:style w:type="character" w:styleId="ListLabel157">
+    <w:name w:val="ListLabel 157"/>
+    <w:qFormat/>
+    <w:rPr>
+      <w:rFonts w:cs="Wingdings"/>
+    </w:rPr>
+  </w:style>
+  <w:style w:type="character" w:styleId="ListLabel158">
+    <w:name w:val="ListLabel 158"/>
+    <w:qFormat/>
+    <w:rPr>
+      <w:rFonts w:cs="Symbol"/>
+    </w:rPr>
+  </w:style>
+  <w:style w:type="character" w:styleId="ListLabel159">
+    <w:name w:val="ListLabel 159"/>
+    <w:qFormat/>
+    <w:rPr>
+      <w:rFonts w:cs="Courier New"/>
+    </w:rPr>
+  </w:style>
+  <w:style w:type="character" w:styleId="ListLabel160">
+    <w:name w:val="ListLabel 160"/>
+    <w:qFormat/>
+    <w:rPr>
+      <w:rFonts w:cs="Wingdings"/>
+    </w:rPr>
+  </w:style>
+  <w:style w:type="character" w:styleId="ListLabel161">
+    <w:name w:val="ListLabel 161"/>
+    <w:qFormat/>
+    <w:rPr>
+      <w:rFonts w:cs="Symbol"/>
+    </w:rPr>
+  </w:style>
+  <w:style w:type="character" w:styleId="ListLabel162">
+    <w:name w:val="ListLabel 162"/>
+    <w:qFormat/>
+    <w:rPr>
+      <w:rFonts w:cs="Courier New"/>
+    </w:rPr>
+  </w:style>
+  <w:style w:type="character" w:styleId="ListLabel163">
+    <w:name w:val="ListLabel 163"/>
+    <w:qFormat/>
+    <w:rPr>
+      <w:rFonts w:cs="Wingdings"/>
+    </w:rPr>
+  </w:style>
+  <w:style w:type="character" w:styleId="ListLabel164">
+    <w:name w:val="ListLabel 164"/>
+    <w:qFormat/>
+    <w:rPr>
+      <w:rFonts w:cs="Symbol"/>
+    </w:rPr>
+  </w:style>
+  <w:style w:type="character" w:styleId="ListLabel165">
+    <w:name w:val="ListLabel 165"/>
+    <w:qFormat/>
+    <w:rPr>
+      <w:rFonts w:cs="Courier New"/>
+      <w:b/>
+    </w:rPr>
+  </w:style>
+  <w:style w:type="character" w:styleId="ListLabel166">
+    <w:name w:val="ListLabel 166"/>
+    <w:qFormat/>
+    <w:rPr>
+      <w:rFonts w:cs="Wingdings"/>
+    </w:rPr>
+  </w:style>
+  <w:style w:type="character" w:styleId="ListLabel167">
+    <w:name w:val="ListLabel 167"/>
+    <w:qFormat/>
+    <w:rPr>
+      <w:rFonts w:cs="Symbol"/>
+    </w:rPr>
+  </w:style>
+  <w:style w:type="character" w:styleId="ListLabel168">
+    <w:name w:val="ListLabel 168"/>
+    <w:qFormat/>
+    <w:rPr>
+      <w:rFonts w:cs="Courier New"/>
+    </w:rPr>
+  </w:style>
+  <w:style w:type="character" w:styleId="ListLabel169">
+    <w:name w:val="ListLabel 169"/>
+    <w:qFormat/>
+    <w:rPr>
+      <w:rFonts w:cs="Wingdings"/>
+    </w:rPr>
+  </w:style>
+  <w:style w:type="character" w:styleId="ListLabel170">
+    <w:name w:val="ListLabel 170"/>
+    <w:qFormat/>
+    <w:rPr>
+      <w:rFonts w:cs="Symbol"/>
+    </w:rPr>
+  </w:style>
+  <w:style w:type="character" w:styleId="ListLabel171">
+    <w:name w:val="ListLabel 171"/>
+    <w:qFormat/>
+    <w:rPr>
+      <w:rFonts w:cs="Courier New"/>
+    </w:rPr>
+  </w:style>
+  <w:style w:type="character" w:styleId="ListLabel172">
+    <w:name w:val="ListLabel 172"/>
+    <w:qFormat/>
+    <w:rPr>
+      <w:rFonts w:cs="Wingdings"/>
+    </w:rPr>
+  </w:style>
+  <w:style w:type="character" w:styleId="ListLabel173">
+    <w:name w:val="ListLabel 173"/>
+    <w:qFormat/>
+    <w:rPr>
+      <w:rFonts w:cs="Symbol"/>
+    </w:rPr>
+  </w:style>
+  <w:style w:type="character" w:styleId="ListLabel174">
+    <w:name w:val="ListLabel 174"/>
+    <w:qFormat/>
+    <w:rPr>
+      <w:rFonts w:cs="Courier New"/>
+    </w:rPr>
+  </w:style>
+  <w:style w:type="character" w:styleId="ListLabel175">
+    <w:name w:val="ListLabel 175"/>
+    <w:qFormat/>
+    <w:rPr>
+      <w:rFonts w:cs="Wingdings"/>
+    </w:rPr>
+  </w:style>
+  <w:style w:type="character" w:styleId="ListLabel176">
+    <w:name w:val="ListLabel 176"/>
+    <w:qFormat/>
+    <w:rPr>
+      <w:rFonts w:cs="Symbol"/>
+    </w:rPr>
+  </w:style>
+  <w:style w:type="character" w:styleId="ListLabel177">
+    <w:name w:val="ListLabel 177"/>
+    <w:qFormat/>
+    <w:rPr>
+      <w:rFonts w:cs="Courier New"/>
+    </w:rPr>
+  </w:style>
+  <w:style w:type="character" w:styleId="ListLabel178">
+    <w:name w:val="ListLabel 178"/>
+    <w:qFormat/>
+    <w:rPr>
+      <w:rFonts w:cs="Wingdings"/>
+    </w:rPr>
+  </w:style>
+  <w:style w:type="character" w:styleId="ListLabel179">
+    <w:name w:val="ListLabel 179"/>
+    <w:qFormat/>
+    <w:rPr>
+      <w:rFonts w:cs="Symbol"/>
+    </w:rPr>
+  </w:style>
+  <w:style w:type="character" w:styleId="ListLabel180">
+    <w:name w:val="ListLabel 180"/>
+    <w:qFormat/>
+    <w:rPr>
+      <w:rFonts w:cs="Courier New"/>
+    </w:rPr>
+  </w:style>
+  <w:style w:type="character" w:styleId="ListLabel181">
+    <w:name w:val="ListLabel 181"/>
+    <w:qFormat/>
+    <w:rPr>
+      <w:rFonts w:cs="Wingdings"/>
+    </w:rPr>
+  </w:style>
+  <w:style w:type="character" w:styleId="ListLabel182">
+    <w:name w:val="ListLabel 182"/>
+    <w:qFormat/>
+    <w:rPr>
+      <w:rFonts w:ascii="Calibri" w:hAnsi="Calibri" w:cs="OpenSymbol"/>
+      <w:b w:val="false"/>
+    </w:rPr>
+  </w:style>
+  <w:style w:type="character" w:styleId="ListLabel183">
+    <w:name w:val="ListLabel 183"/>
+    <w:qFormat/>
+    <w:rPr>
+      <w:rFonts w:cs="OpenSymbol"/>
+    </w:rPr>
+  </w:style>
+  <w:style w:type="character" w:styleId="ListLabel184">
+    <w:name w:val="ListLabel 184"/>
+    <w:qFormat/>
+    <w:rPr>
+      <w:rFonts w:cs="OpenSymbol"/>
+    </w:rPr>
+  </w:style>
+  <w:style w:type="character" w:styleId="ListLabel185">
+    <w:name w:val="ListLabel 185"/>
+    <w:qFormat/>
+    <w:rPr>
+      <w:rFonts w:cs="OpenSymbol"/>
+    </w:rPr>
+  </w:style>
+  <w:style w:type="character" w:styleId="ListLabel186">
+    <w:name w:val="ListLabel 186"/>
+    <w:qFormat/>
+    <w:rPr>
+      <w:rFonts w:cs="OpenSymbol"/>
+    </w:rPr>
+  </w:style>
+  <w:style w:type="character" w:styleId="ListLabel187">
+    <w:name w:val="ListLabel 187"/>
+    <w:qFormat/>
+    <w:rPr>
+      <w:rFonts w:cs="OpenSymbol"/>
+    </w:rPr>
+  </w:style>
+  <w:style w:type="character" w:styleId="ListLabel188">
+    <w:name w:val="ListLabel 188"/>
+    <w:qFormat/>
+    <w:rPr>
+      <w:rFonts w:cs="OpenSymbol"/>
+    </w:rPr>
+  </w:style>
+  <w:style w:type="character" w:styleId="ListLabel189">
+    <w:name w:val="ListLabel 189"/>
+    <w:qFormat/>
+    <w:rPr>
+      <w:rFonts w:cs="OpenSymbol"/>
+    </w:rPr>
+  </w:style>
+  <w:style w:type="character" w:styleId="ListLabel190">
+    <w:name w:val="ListLabel 190"/>
+    <w:qFormat/>
+    <w:rPr>
+      <w:rFonts w:cs="OpenSymbol"/>
+    </w:rPr>
+  </w:style>
+  <w:style w:type="character" w:styleId="ListLabel191">
+    <w:name w:val="ListLabel 191"/>
+    <w:qFormat/>
+    <w:rPr>
+      <w:sz w:val="18"/>
+      <w:lang w:val="en-US"/>
+    </w:rPr>
+  </w:style>
+  <w:style w:type="character" w:styleId="ListLabel192">
+    <w:name w:val="ListLabel 192"/>
+    <w:qFormat/>
+    <w:rPr>
+      <w:rFonts w:ascii="Times New Roman" w:hAnsi="Times New Roman" w:eastAsia="Times New Roman" w:cs="Times New Roman"/>
+      <w:lang w:val="en-IN"/>
+    </w:rPr>
+  </w:style>
   <w:style w:type="paragraph" w:styleId="Heading">
     <w:name w:val="Heading"/>
     <w:basedOn w:val="Normal"/>

</xml_diff>